<commit_message>
Modify (again the delivery)
</commit_message>
<xml_diff>
--- a/1 ARC delivery.docx
+++ b/1 ARC delivery.docx
@@ -63,7 +63,7 @@
                     </a:ln>
                     <a:extLst>
                       <a:ext uri="{FAA26D3D-D897-4be2-8F04-BA451C77F1D7}">
-                        <ma14:placeholderFlag xmlns="" xmlns:mo="http://schemas.microsoft.com/office/mac/office/2008/main" xmlns:mv="urn:schemas-microsoft-com:mac:vml" xmlns:o="urn:schemas-microsoft-com:office:office" xmlns:v="urn:schemas-microsoft-com:vml" xmlns:w10="urn:schemas-microsoft-com:office:word" xmlns:w="http://schemas.openxmlformats.org/wordprocessingml/2006/main" xmlns:ma14="http://schemas.microsoft.com/office/mac/drawingml/2011/main"/>
+                        <ma14:placeholderFlag xmlns:ma14="http://schemas.microsoft.com/office/mac/drawingml/2011/main" xmlns:w="http://schemas.openxmlformats.org/wordprocessingml/2006/main" xmlns:w10="urn:schemas-microsoft-com:office:word" xmlns:v="urn:schemas-microsoft-com:vml" xmlns:o="urn:schemas-microsoft-com:office:office" xmlns:mv="urn:schemas-microsoft-com:mac:vml" xmlns:mo="http://schemas.microsoft.com/office/mac/office/2008/main" xmlns=""/>
                       </a:ext>
                     </a:extLst>
                   </pic:spPr>
@@ -121,7 +121,7 @@
                         </a:ln>
                         <a:extLst>
                           <a:ext uri="{91240B29-F687-4f45-9708-019B960494DF}">
-                            <a14:hiddenLine xmlns="" xmlns:mo="http://schemas.microsoft.com/office/mac/office/2008/main" xmlns:mv="urn:schemas-microsoft-com:mac:vml" xmlns:o="urn:schemas-microsoft-com:office:office" xmlns:v="urn:schemas-microsoft-com:vml" xmlns:w10="urn:schemas-microsoft-com:office:word" xmlns:w="http://schemas.openxmlformats.org/wordprocessingml/2006/main" xmlns:a14="http://schemas.microsoft.com/office/drawing/2010/main" w="9525">
+                            <a14:hiddenLine xmlns:a14="http://schemas.microsoft.com/office/drawing/2010/main" xmlns:w="http://schemas.openxmlformats.org/wordprocessingml/2006/main" xmlns:w10="urn:schemas-microsoft-com:office:word" xmlns:v="urn:schemas-microsoft-com:vml" xmlns:o="urn:schemas-microsoft-com:office:office" xmlns:mv="urn:schemas-microsoft-com:mac:vml" xmlns:mo="http://schemas.microsoft.com/office/mac/office/2008/main" xmlns="" w="9525">
                               <a:solidFill>
                                 <a:srgbClr val="000000"/>
                               </a:solidFill>
@@ -352,14 +352,14 @@
                         </a:ln>
                         <a:extLst>
                           <a:ext uri="{909E8E84-426E-40dd-AFC4-6F175D3DCCD1}">
-                            <a14:hiddenFill xmlns="" xmlns:mo="http://schemas.microsoft.com/office/mac/office/2008/main" xmlns:mv="urn:schemas-microsoft-com:mac:vml" xmlns:o="urn:schemas-microsoft-com:office:office" xmlns:v="urn:schemas-microsoft-com:vml" xmlns:w10="urn:schemas-microsoft-com:office:word" xmlns:w="http://schemas.openxmlformats.org/wordprocessingml/2006/main" xmlns:a14="http://schemas.microsoft.com/office/drawing/2010/main">
+                            <a14:hiddenFill xmlns:a14="http://schemas.microsoft.com/office/drawing/2010/main" xmlns:w="http://schemas.openxmlformats.org/wordprocessingml/2006/main" xmlns:w10="urn:schemas-microsoft-com:office:word" xmlns:v="urn:schemas-microsoft-com:vml" xmlns:o="urn:schemas-microsoft-com:office:office" xmlns:mv="urn:schemas-microsoft-com:mac:vml" xmlns:mo="http://schemas.microsoft.com/office/mac/office/2008/main" xmlns="">
                               <a:solidFill>
                                 <a:srgbClr val="FFFFFF"/>
                               </a:solidFill>
                             </a14:hiddenFill>
                           </a:ext>
                           <a:ext uri="{91240B29-F687-4f45-9708-019B960494DF}">
-                            <a14:hiddenLine xmlns="" xmlns:mo="http://schemas.microsoft.com/office/mac/office/2008/main" xmlns:mv="urn:schemas-microsoft-com:mac:vml" xmlns:o="urn:schemas-microsoft-com:office:office" xmlns:v="urn:schemas-microsoft-com:vml" xmlns:w10="urn:schemas-microsoft-com:office:word" xmlns:w="http://schemas.openxmlformats.org/wordprocessingml/2006/main" xmlns:a14="http://schemas.microsoft.com/office/drawing/2010/main" w="9525">
+                            <a14:hiddenLine xmlns:a14="http://schemas.microsoft.com/office/drawing/2010/main" xmlns:w="http://schemas.openxmlformats.org/wordprocessingml/2006/main" xmlns:w10="urn:schemas-microsoft-com:office:word" xmlns:v="urn:schemas-microsoft-com:vml" xmlns:o="urn:schemas-microsoft-com:office:office" xmlns:mv="urn:schemas-microsoft-com:mac:vml" xmlns:mo="http://schemas.microsoft.com/office/mac/office/2008/main" xmlns="" w="9525">
                               <a:solidFill>
                                 <a:srgbClr val="000000"/>
                               </a:solidFill>
@@ -881,7 +881,7 @@
                         </a:ln>
                         <a:extLst>
                           <a:ext uri="{91240B29-F687-4f45-9708-019B960494DF}">
-                            <a14:hiddenLine xmlns="" xmlns:mo="http://schemas.microsoft.com/office/mac/office/2008/main" xmlns:mv="urn:schemas-microsoft-com:mac:vml" xmlns:o="urn:schemas-microsoft-com:office:office" xmlns:v="urn:schemas-microsoft-com:vml" xmlns:w10="urn:schemas-microsoft-com:office:word" xmlns:w="http://schemas.openxmlformats.org/wordprocessingml/2006/main" xmlns:a14="http://schemas.microsoft.com/office/drawing/2010/main" w="9525">
+                            <a14:hiddenLine xmlns:a14="http://schemas.microsoft.com/office/drawing/2010/main" xmlns:w="http://schemas.openxmlformats.org/wordprocessingml/2006/main" xmlns:w10="urn:schemas-microsoft-com:office:word" xmlns:v="urn:schemas-microsoft-com:vml" xmlns:o="urn:schemas-microsoft-com:office:office" xmlns:mv="urn:schemas-microsoft-com:mac:vml" xmlns:mo="http://schemas.microsoft.com/office/mac/office/2008/main" xmlns="" w="9525">
                               <a:solidFill>
                                 <a:srgbClr val="000000"/>
                               </a:solidFill>
@@ -909,7 +909,7 @@
           </mc:Choice>
           <mc:Fallback>
             <w:pict>
-              <v:rect w14:anchorId="3577DC9E" id="Rectangle 137" o:spid="_x0000_s1026" style="position:absolute;margin-left:75pt;margin-top:15.7pt;width:414pt;height:3.55pt;z-index:251657728;visibility:visible;mso-wrap-style:square;mso-width-percent:0;mso-height-percent:0;mso-wrap-distance-left:9pt;mso-wrap-distance-top:0;mso-wrap-distance-right:9pt;mso-wrap-distance-bottom:0;mso-position-horizontal:absolute;mso-position-horizontal-relative:text;mso-position-vertical:absolute;mso-position-vertical-relative:text;mso-width-percent:0;mso-height-percent:0;mso-width-relative:page;mso-height-relative:page;v-text-anchor:top" o:gfxdata="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" fillcolor="black [3213]" stroked="f">
+              <v:rect w14:anchorId="61F308D2" id="Rectangle 137" o:spid="_x0000_s1026" style="position:absolute;margin-left:75pt;margin-top:15.7pt;width:414pt;height:3.55pt;z-index:251657728;visibility:visible;mso-wrap-style:square;mso-width-percent:0;mso-height-percent:0;mso-wrap-distance-left:9pt;mso-wrap-distance-top:0;mso-wrap-distance-right:9pt;mso-wrap-distance-bottom:0;mso-position-horizontal:absolute;mso-position-horizontal-relative:text;mso-position-vertical:absolute;mso-position-vertical-relative:text;mso-width-percent:0;mso-height-percent:0;mso-width-relative:page;mso-height-relative:page;v-text-anchor:top" o:gfxdata="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" fillcolor="black [3213]" stroked="f">
                 <v:fill opacity="27499f"/>
               </v:rect>
             </w:pict>
@@ -2838,6 +2838,9 @@
               </w:rPr>
             </w:pPr>
             <w:r>
+              <w:rPr>
+                <w:noProof/>
+              </w:rPr>
               <w:drawing>
                 <wp:inline distT="0" distB="0" distL="0" distR="0" wp14:anchorId="76967F3A" wp14:editId="5EB01660">
                   <wp:extent cx="1343025" cy="1520304"/>
@@ -3088,47 +3091,50 @@
         <w:t>décisions</w:t>
       </w:r>
       <w:r>
-        <w:t>, test du système, report de bug.</w:t>
-      </w:r>
-    </w:p>
-    <w:p>
-      <w:pPr>
-        <w:ind w:firstLine="0"/>
-      </w:pPr>
-    </w:p>
-    <w:p>
-      <w:pPr>
-        <w:ind w:firstLine="0"/>
-      </w:pPr>
-      <w:r>
-        <w:rPr>
-          <w:b/>
-        </w:rPr>
-        <w:t>Développeur</w:t>
-      </w:r>
-      <w:r>
-        <w:rPr>
-          <w:b/>
-        </w:rPr>
-        <w:t>s du projet</w:t>
-      </w:r>
-      <w:r>
-        <w:rPr>
-          <w:b/>
-        </w:rPr>
-        <w:t> :</w:t>
-      </w:r>
-      <w:r>
-        <w:rPr>
-          <w:b/>
-        </w:rPr>
-        <w:t xml:space="preserve"> </w:t>
-      </w:r>
-      <w:r>
-        <w:t>Robin Biechy, Kévin Baumeyer, Yohann Jolain, création du code, choix des morceaux implémentés, test du système, correction de bugs.</w:t>
+        <w:t>,</w:t>
+      </w:r>
+      <w:r>
+        <w:t xml:space="preserve"> test du système, report de bug, mise en place du git.</w:t>
       </w:r>
       <w:bookmarkStart w:id="9" w:name="_GoBack"/>
       <w:bookmarkEnd w:id="9"/>
+    </w:p>
+    <w:p>
+      <w:pPr>
+        <w:ind w:firstLine="0"/>
+      </w:pPr>
+    </w:p>
+    <w:p>
+      <w:pPr>
+        <w:ind w:firstLine="0"/>
+      </w:pPr>
+      <w:r>
+        <w:rPr>
+          <w:b/>
+        </w:rPr>
+        <w:t>Développeur</w:t>
+      </w:r>
+      <w:r>
+        <w:rPr>
+          <w:b/>
+        </w:rPr>
+        <w:t>s du projet</w:t>
+      </w:r>
+      <w:r>
+        <w:rPr>
+          <w:b/>
+        </w:rPr>
+        <w:t> :</w:t>
+      </w:r>
+      <w:r>
+        <w:rPr>
+          <w:b/>
+        </w:rPr>
+        <w:t xml:space="preserve"> </w:t>
+      </w:r>
+      <w:r>
+        <w:t>Robin Biechy, Kévin Baumeyer, Yohann Jolain, création du code, choix des morceaux implémentés, test du système, correction de bugs.</w:t>
+      </w:r>
       <w:r>
         <w:rPr>
           <w:i/>
@@ -3927,7 +3933,7 @@
           <w:rPr>
             <w:noProof/>
           </w:rPr>
-          <w:t>8</w:t>
+          <w:t>5</w:t>
         </w:r>
         <w:r>
           <w:rPr>
@@ -3938,27 +3944,14 @@
         <w:r>
           <w:t xml:space="preserve"> sur </w:t>
         </w:r>
-        <w:r>
-          <w:fldChar w:fldCharType="begin"/>
-        </w:r>
-        <w:r>
-          <w:instrText xml:space="preserve"> NUMPAGES  </w:instrText>
-        </w:r>
-        <w:r>
-          <w:fldChar w:fldCharType="separate"/>
-        </w:r>
-        <w:r>
-          <w:rPr>
-            <w:noProof/>
-          </w:rPr>
-          <w:t>8</w:t>
-        </w:r>
-        <w:r>
-          <w:rPr>
-            <w:noProof/>
-          </w:rPr>
-          <w:fldChar w:fldCharType="end"/>
-        </w:r>
+        <w:fldSimple w:instr=" NUMPAGES  ">
+          <w:r>
+            <w:rPr>
+              <w:noProof/>
+            </w:rPr>
+            <w:t>8</w:t>
+          </w:r>
+        </w:fldSimple>
       </w:p>
     </w:sdtContent>
   </w:sdt>
@@ -4109,14 +4102,14 @@
                       </a:ln>
                       <a:extLst>
                         <a:ext uri="{909E8E84-426E-40dd-AFC4-6F175D3DCCD1}">
-                          <a14:hiddenFill xmlns="" xmlns:mo="http://schemas.microsoft.com/office/mac/office/2008/main" xmlns:mv="urn:schemas-microsoft-com:mac:vml" xmlns:o="urn:schemas-microsoft-com:office:office" xmlns:v="urn:schemas-microsoft-com:vml" xmlns:w10="urn:schemas-microsoft-com:office:word" xmlns:w="http://schemas.openxmlformats.org/wordprocessingml/2006/main" xmlns:a14="http://schemas.microsoft.com/office/drawing/2010/main">
+                          <a14:hiddenFill xmlns:a14="http://schemas.microsoft.com/office/drawing/2010/main" xmlns:w="http://schemas.openxmlformats.org/wordprocessingml/2006/main" xmlns:w10="urn:schemas-microsoft-com:office:word" xmlns:v="urn:schemas-microsoft-com:vml" xmlns:o="urn:schemas-microsoft-com:office:office" xmlns:mv="urn:schemas-microsoft-com:mac:vml" xmlns:mo="http://schemas.microsoft.com/office/mac/office/2008/main" xmlns="">
                             <a:solidFill>
                               <a:srgbClr val="FFFFFF"/>
                             </a:solidFill>
                           </a14:hiddenFill>
                         </a:ext>
                         <a:ext uri="{91240B29-F687-4f45-9708-019B960494DF}">
-                          <a14:hiddenLine xmlns="" xmlns:mo="http://schemas.microsoft.com/office/mac/office/2008/main" xmlns:mv="urn:schemas-microsoft-com:mac:vml" xmlns:o="urn:schemas-microsoft-com:office:office" xmlns:v="urn:schemas-microsoft-com:vml" xmlns:w10="urn:schemas-microsoft-com:office:word" xmlns:w="http://schemas.openxmlformats.org/wordprocessingml/2006/main" xmlns:a14="http://schemas.microsoft.com/office/drawing/2010/main" w="9525">
+                          <a14:hiddenLine xmlns:a14="http://schemas.microsoft.com/office/drawing/2010/main" xmlns:w="http://schemas.openxmlformats.org/wordprocessingml/2006/main" xmlns:w10="urn:schemas-microsoft-com:office:word" xmlns:v="urn:schemas-microsoft-com:vml" xmlns:o="urn:schemas-microsoft-com:office:office" xmlns:mv="urn:schemas-microsoft-com:mac:vml" xmlns:mo="http://schemas.microsoft.com/office/mac/office/2008/main" xmlns="" w="9525">
                             <a:solidFill>
                               <a:srgbClr val="000000"/>
                             </a:solidFill>
@@ -4352,7 +4345,7 @@
                       </a:ln>
                       <a:extLst>
                         <a:ext uri="{91240B29-F687-4f45-9708-019B960494DF}">
-                          <a14:hiddenLine xmlns="" xmlns:mo="http://schemas.microsoft.com/office/mac/office/2008/main" xmlns:mv="urn:schemas-microsoft-com:mac:vml" xmlns:o="urn:schemas-microsoft-com:office:office" xmlns:v="urn:schemas-microsoft-com:vml" xmlns:w10="urn:schemas-microsoft-com:office:word" xmlns:w="http://schemas.openxmlformats.org/wordprocessingml/2006/main" xmlns:a14="http://schemas.microsoft.com/office/drawing/2010/main" w="9525">
+                          <a14:hiddenLine xmlns:a14="http://schemas.microsoft.com/office/drawing/2010/main" xmlns:w="http://schemas.openxmlformats.org/wordprocessingml/2006/main" xmlns:w10="urn:schemas-microsoft-com:office:word" xmlns:v="urn:schemas-microsoft-com:vml" xmlns:o="urn:schemas-microsoft-com:office:office" xmlns:mv="urn:schemas-microsoft-com:mac:vml" xmlns:mo="http://schemas.microsoft.com/office/mac/office/2008/main" xmlns="" w="9525">
                             <a:solidFill>
                               <a:srgbClr val="000000"/>
                             </a:solidFill>
@@ -4463,7 +4456,7 @@
                       </a:ln>
                       <a:extLst>
                         <a:ext uri="{91240B29-F687-4f45-9708-019B960494DF}">
-                          <a14:hiddenLine xmlns="" xmlns:mo="http://schemas.microsoft.com/office/mac/office/2008/main" xmlns:mv="urn:schemas-microsoft-com:mac:vml" xmlns:o="urn:schemas-microsoft-com:office:office" xmlns:v="urn:schemas-microsoft-com:vml" xmlns:w10="urn:schemas-microsoft-com:office:word" xmlns:w="http://schemas.openxmlformats.org/wordprocessingml/2006/main" xmlns:a14="http://schemas.microsoft.com/office/drawing/2010/main" w="9525">
+                          <a14:hiddenLine xmlns:a14="http://schemas.microsoft.com/office/drawing/2010/main" xmlns:w="http://schemas.openxmlformats.org/wordprocessingml/2006/main" xmlns:w10="urn:schemas-microsoft-com:office:word" xmlns:v="urn:schemas-microsoft-com:vml" xmlns:o="urn:schemas-microsoft-com:office:office" xmlns:mv="urn:schemas-microsoft-com:mac:vml" xmlns:mo="http://schemas.microsoft.com/office/mac/office/2008/main" xmlns="" w="9525">
                             <a:solidFill>
                               <a:srgbClr val="000000"/>
                             </a:solidFill>
@@ -4491,7 +4484,7 @@
         </mc:Choice>
         <mc:Fallback>
           <w:pict>
-            <v:rect w14:anchorId="1E036B43" id="Rectangle 19" o:spid="_x0000_s1026" style="position:absolute;margin-left:83.65pt;margin-top:38.1pt;width:414pt;height:6.25pt;z-index:251695616;visibility:visible;mso-wrap-style:square;mso-width-percent:0;mso-height-percent:0;mso-wrap-distance-left:9pt;mso-wrap-distance-top:0;mso-wrap-distance-right:9pt;mso-wrap-distance-bottom:0;mso-position-horizontal:absolute;mso-position-horizontal-relative:text;mso-position-vertical:absolute;mso-position-vertical-relative:text;mso-width-percent:0;mso-height-percent:0;mso-width-relative:page;mso-height-relative:page;v-text-anchor:top" o:gfxdata="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" fillcolor="black [3213]" stroked="f">
+            <v:rect w14:anchorId="0B9DA72A" id="Rectangle 19" o:spid="_x0000_s1026" style="position:absolute;margin-left:83.65pt;margin-top:38.1pt;width:414pt;height:6.25pt;z-index:251695616;visibility:visible;mso-wrap-style:square;mso-width-percent:0;mso-height-percent:0;mso-wrap-distance-left:9pt;mso-wrap-distance-top:0;mso-wrap-distance-right:9pt;mso-wrap-distance-bottom:0;mso-position-horizontal:absolute;mso-position-horizontal-relative:text;mso-position-vertical:absolute;mso-position-vertical-relative:text;mso-width-percent:0;mso-height-percent:0;mso-width-relative:page;mso-height-relative:page;v-text-anchor:top" o:gfxdata="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" fillcolor="black [3213]" stroked="f">
               <v:fill opacity="29555f"/>
             </v:rect>
           </w:pict>
@@ -5720,6 +5713,7 @@
   <w:style w:type="character" w:default="1" w:styleId="Policepardfaut">
     <w:name w:val="Default Paragraph Font"/>
     <w:uiPriority w:val="1"/>
+    <w:semiHidden/>
     <w:unhideWhenUsed/>
   </w:style>
   <w:style w:type="table" w:default="1" w:styleId="TableauNormal">
@@ -7068,29 +7062,6 @@
 </file>
 
 <file path=customXml/item1.xml><?xml version="1.0" encoding="utf-8"?>
-<?mso-contentType ?>
-<FormTemplates xmlns="http://schemas.microsoft.com/sharepoint/v3/contenttype/forms">
-  <Display>DocumentLibraryForm</Display>
-  <Edit>DocumentLibraryForm</Edit>
-  <New>DocumentLibraryForm</New>
-</FormTemplates>
-</file>
-
-<file path=customXml/item2.xml><?xml version="1.0" encoding="utf-8"?>
-<p:properties xmlns:p="http://schemas.microsoft.com/office/2006/metadata/properties" xmlns:xsi="http://www.w3.org/2001/XMLSchema-instance" xmlns:pc="http://schemas.microsoft.com/office/infopath/2007/PartnerControls">
-  <documentManagement>
-    <SharedWithUsers xmlns="cac1e2cd-caea-4862-842c-e8cbcf68099c">
-      <UserInfo>
-        <DisplayName>TAFEN Dirane Willy</DisplayName>
-        <AccountId>7991</AccountId>
-        <AccountType/>
-      </UserInfo>
-    </SharedWithUsers>
-  </documentManagement>
-</p:properties>
-</file>
-
-<file path=customXml/item3.xml><?xml version="1.0" encoding="utf-8"?>
 <ct:contentTypeSchema xmlns:ct="http://schemas.microsoft.com/office/2006/metadata/contentType" xmlns:ma="http://schemas.microsoft.com/office/2006/metadata/properties/metaAttributes" ct:_="" ma:_="" ma:contentTypeName="Document" ma:contentTypeID="0x0101005B7831FF7E53834CB3BED3ADAEF424D0" ma:contentTypeVersion="3" ma:contentTypeDescription="Crée un document." ma:contentTypeScope="" ma:versionID="f2659a10f1584be6e0ea65bead1ec1c5">
   <xsd:schema xmlns:xsd="http://www.w3.org/2001/XMLSchema" xmlns:xs="http://www.w3.org/2001/XMLSchema" xmlns:p="http://schemas.microsoft.com/office/2006/metadata/properties" xmlns:ns2="cac1e2cd-caea-4862-842c-e8cbcf68099c" targetNamespace="http://schemas.microsoft.com/office/2006/metadata/properties" ma:root="true" ma:fieldsID="36c4a443992d277df22de6cb712424a7" ns2:_="">
     <xsd:import namespace="cac1e2cd-caea-4862-842c-e8cbcf68099c"/>
@@ -7244,29 +7215,34 @@
 </ct:contentTypeSchema>
 </file>
 
+<file path=customXml/item2.xml><?xml version="1.0" encoding="utf-8"?>
+<p:properties xmlns:p="http://schemas.microsoft.com/office/2006/metadata/properties" xmlns:xsi="http://www.w3.org/2001/XMLSchema-instance" xmlns:pc="http://schemas.microsoft.com/office/infopath/2007/PartnerControls">
+  <documentManagement>
+    <SharedWithUsers xmlns="cac1e2cd-caea-4862-842c-e8cbcf68099c">
+      <UserInfo>
+        <DisplayName>TAFEN Dirane Willy</DisplayName>
+        <AccountId>7991</AccountId>
+        <AccountType/>
+      </UserInfo>
+    </SharedWithUsers>
+  </documentManagement>
+</p:properties>
+</file>
+
+<file path=customXml/item3.xml><?xml version="1.0" encoding="utf-8"?>
+<?mso-contentType ?>
+<FormTemplates xmlns="http://schemas.microsoft.com/sharepoint/v3/contenttype/forms">
+  <Display>DocumentLibraryForm</Display>
+  <Edit>DocumentLibraryForm</Edit>
+  <New>DocumentLibraryForm</New>
+</FormTemplates>
+</file>
+
 <file path=customXml/item4.xml><?xml version="1.0" encoding="utf-8"?>
 <b:Sources xmlns:b="http://schemas.openxmlformats.org/officeDocument/2006/bibliography" xmlns="http://schemas.openxmlformats.org/officeDocument/2006/bibliography" SelectedStyle="\APA.XSL" StyleName="APA"/>
 </file>
 
 <file path=customXml/itemProps1.xml><?xml version="1.0" encoding="utf-8"?>
-<ds:datastoreItem xmlns:ds="http://schemas.openxmlformats.org/officeDocument/2006/customXml" ds:itemID="{AF289F6A-D850-412C-B204-3ECF1734D9E0}">
-  <ds:schemaRefs>
-    <ds:schemaRef ds:uri="http://schemas.microsoft.com/sharepoint/v3/contenttype/forms"/>
-  </ds:schemaRefs>
-</ds:datastoreItem>
-</file>
-
-<file path=customXml/itemProps2.xml><?xml version="1.0" encoding="utf-8"?>
-<ds:datastoreItem xmlns:ds="http://schemas.openxmlformats.org/officeDocument/2006/customXml" ds:itemID="{D386C665-0142-416D-A66C-0C0E0C8F95E1}">
-  <ds:schemaRefs>
-    <ds:schemaRef ds:uri="http://schemas.microsoft.com/office/2006/metadata/properties"/>
-    <ds:schemaRef ds:uri="http://schemas.microsoft.com/office/infopath/2007/PartnerControls"/>
-    <ds:schemaRef ds:uri="cac1e2cd-caea-4862-842c-e8cbcf68099c"/>
-  </ds:schemaRefs>
-</ds:datastoreItem>
-</file>
-
-<file path=customXml/itemProps3.xml><?xml version="1.0" encoding="utf-8"?>
 <ds:datastoreItem xmlns:ds="http://schemas.openxmlformats.org/officeDocument/2006/customXml" ds:itemID="{1055A256-FCCA-4F3D-AFAB-DAB518BB5077}">
   <ds:schemaRefs>
     <ds:schemaRef ds:uri="http://schemas.microsoft.com/office/2006/metadata/contentType"/>
@@ -7284,8 +7260,26 @@
 </ds:datastoreItem>
 </file>
 
+<file path=customXml/itemProps2.xml><?xml version="1.0" encoding="utf-8"?>
+<ds:datastoreItem xmlns:ds="http://schemas.openxmlformats.org/officeDocument/2006/customXml" ds:itemID="{D386C665-0142-416D-A66C-0C0E0C8F95E1}">
+  <ds:schemaRefs>
+    <ds:schemaRef ds:uri="http://schemas.microsoft.com/office/2006/metadata/properties"/>
+    <ds:schemaRef ds:uri="http://schemas.microsoft.com/office/infopath/2007/PartnerControls"/>
+    <ds:schemaRef ds:uri="cac1e2cd-caea-4862-842c-e8cbcf68099c"/>
+  </ds:schemaRefs>
+</ds:datastoreItem>
+</file>
+
+<file path=customXml/itemProps3.xml><?xml version="1.0" encoding="utf-8"?>
+<ds:datastoreItem xmlns:ds="http://schemas.openxmlformats.org/officeDocument/2006/customXml" ds:itemID="{AF289F6A-D850-412C-B204-3ECF1734D9E0}">
+  <ds:schemaRefs>
+    <ds:schemaRef ds:uri="http://schemas.microsoft.com/sharepoint/v3/contenttype/forms"/>
+  </ds:schemaRefs>
+</ds:datastoreItem>
+</file>
+
 <file path=customXml/itemProps4.xml><?xml version="1.0" encoding="utf-8"?>
-<ds:datastoreItem xmlns:ds="http://schemas.openxmlformats.org/officeDocument/2006/customXml" ds:itemID="{1D9FC7DE-A0B4-4010-8CF9-467163146C0F}">
+<ds:datastoreItem xmlns:ds="http://schemas.openxmlformats.org/officeDocument/2006/customXml" ds:itemID="{9E401280-3D67-451C-BDDF-0ED2AFDEDBFD}">
   <ds:schemaRefs>
     <ds:schemaRef ds:uri="http://schemas.openxmlformats.org/officeDocument/2006/bibliography"/>
   </ds:schemaRefs>

</xml_diff>